<commit_message>
Đưa case 5, 7 trong KhachHangMenu về đúng vị trí trong lớp GioHang, DSThanhToan
</commit_message>
<xml_diff>
--- a/Phiếu tự đánh giá nhóm 4.docx
+++ b/Phiếu tự đánh giá nhóm 4.docx
@@ -14,7 +14,6 @@
           <w:bCs/>
           <w:sz w:val="26"/>
           <w:szCs w:val="26"/>
-          <w:lang w:val="vi-VN"/>
         </w:rPr>
       </w:pPr>
       <w:r>
@@ -23,7 +22,6 @@
           <w:bCs/>
           <w:sz w:val="26"/>
           <w:szCs w:val="26"/>
-          <w:lang w:val="vi-VN"/>
         </w:rPr>
         <w:t>PHIẾU TỰ ĐÁNH GIÁ NHÓM</w:t>
       </w:r>
@@ -37,14 +35,12 @@
         <w:rPr>
           <w:sz w:val="26"/>
           <w:szCs w:val="26"/>
-          <w:lang w:val="vi-VN"/>
         </w:rPr>
       </w:pPr>
       <w:r>
         <w:rPr>
           <w:sz w:val="26"/>
           <w:szCs w:val="26"/>
-          <w:lang w:val="vi-VN"/>
         </w:rPr>
         <w:t>Tên đề tài:</w:t>
       </w:r>
@@ -52,7 +48,6 @@
         <w:rPr>
           <w:sz w:val="26"/>
           <w:szCs w:val="26"/>
-          <w:lang w:val="vi-VN"/>
         </w:rPr>
         <w:t xml:space="preserve"> Quản lý cửa hàng thức ăn nhanh</w:t>
       </w:r>
@@ -63,14 +58,12 @@
         <w:rPr>
           <w:sz w:val="26"/>
           <w:szCs w:val="26"/>
-          <w:lang w:val="vi-VN"/>
         </w:rPr>
       </w:pPr>
       <w:r>
         <w:rPr>
           <w:sz w:val="26"/>
           <w:szCs w:val="26"/>
-          <w:lang w:val="vi-VN"/>
         </w:rPr>
         <w:t>Nhóm lớp</w:t>
       </w:r>
@@ -78,7 +71,6 @@
         <w:rPr>
           <w:sz w:val="26"/>
           <w:szCs w:val="26"/>
-          <w:lang w:val="vi-VN"/>
         </w:rPr>
         <w:t>: 12</w:t>
       </w:r>
@@ -86,7 +78,6 @@
         <w:rPr>
           <w:sz w:val="26"/>
           <w:szCs w:val="26"/>
-          <w:lang w:val="vi-VN"/>
         </w:rPr>
         <w:tab/>
       </w:r>
@@ -94,7 +85,6 @@
         <w:rPr>
           <w:sz w:val="26"/>
           <w:szCs w:val="26"/>
-          <w:lang w:val="vi-VN"/>
         </w:rPr>
         <w:tab/>
       </w:r>
@@ -102,7 +92,6 @@
         <w:rPr>
           <w:sz w:val="26"/>
           <w:szCs w:val="26"/>
-          <w:lang w:val="vi-VN"/>
         </w:rPr>
         <w:tab/>
       </w:r>
@@ -110,7 +99,6 @@
         <w:rPr>
           <w:sz w:val="26"/>
           <w:szCs w:val="26"/>
-          <w:lang w:val="vi-VN"/>
         </w:rPr>
         <w:tab/>
       </w:r>
@@ -118,7 +106,6 @@
         <w:rPr>
           <w:sz w:val="26"/>
           <w:szCs w:val="26"/>
-          <w:lang w:val="vi-VN"/>
         </w:rPr>
         <w:tab/>
       </w:r>
@@ -126,7 +113,6 @@
         <w:rPr>
           <w:sz w:val="26"/>
           <w:szCs w:val="26"/>
-          <w:lang w:val="vi-VN"/>
         </w:rPr>
         <w:t xml:space="preserve">Nhóm sinh viên:  </w:t>
       </w:r>
@@ -134,7 +120,6 @@
         <w:rPr>
           <w:sz w:val="26"/>
           <w:szCs w:val="26"/>
-          <w:lang w:val="vi-VN"/>
         </w:rPr>
         <w:t>4</w:t>
       </w:r>
@@ -145,7 +130,6 @@
         <w:rPr>
           <w:sz w:val="26"/>
           <w:szCs w:val="26"/>
-          <w:lang w:val="vi-VN"/>
         </w:rPr>
       </w:pPr>
     </w:p>
@@ -174,7 +158,6 @@
                 <w:bCs/>
                 <w:sz w:val="26"/>
                 <w:szCs w:val="26"/>
-                <w:lang w:val="vi-VN"/>
               </w:rPr>
             </w:pPr>
             <w:r>
@@ -183,7 +166,6 @@
                 <w:bCs/>
                 <w:sz w:val="26"/>
                 <w:szCs w:val="26"/>
-                <w:lang w:val="vi-VN"/>
               </w:rPr>
               <w:t>STT</w:t>
             </w:r>
@@ -201,7 +183,6 @@
                 <w:bCs/>
                 <w:sz w:val="26"/>
                 <w:szCs w:val="26"/>
-                <w:lang w:val="vi-VN"/>
               </w:rPr>
             </w:pPr>
             <w:r>
@@ -210,7 +191,6 @@
                 <w:bCs/>
                 <w:sz w:val="26"/>
                 <w:szCs w:val="26"/>
-                <w:lang w:val="vi-VN"/>
               </w:rPr>
               <w:t>Thành viên</w:t>
             </w:r>
@@ -228,7 +208,6 @@
                 <w:bCs/>
                 <w:sz w:val="26"/>
                 <w:szCs w:val="26"/>
-                <w:lang w:val="vi-VN"/>
               </w:rPr>
             </w:pPr>
             <w:r>
@@ -237,7 +216,6 @@
                 <w:bCs/>
                 <w:sz w:val="26"/>
                 <w:szCs w:val="26"/>
-                <w:lang w:val="vi-VN"/>
               </w:rPr>
               <w:t>Công việc đảm nhiệm</w:t>
             </w:r>
@@ -255,7 +233,6 @@
                 <w:bCs/>
                 <w:sz w:val="26"/>
                 <w:szCs w:val="26"/>
-                <w:lang w:val="vi-VN"/>
               </w:rPr>
             </w:pPr>
             <w:r>
@@ -264,7 +241,6 @@
                 <w:bCs/>
                 <w:sz w:val="26"/>
                 <w:szCs w:val="26"/>
-                <w:lang w:val="vi-VN"/>
               </w:rPr>
               <w:t>Tỷ lệ đóng góp (%)</w:t>
             </w:r>
@@ -285,14 +261,12 @@
               <w:rPr>
                 <w:sz w:val="26"/>
                 <w:szCs w:val="26"/>
-                <w:lang w:val="vi-VN"/>
-              </w:rPr>
-            </w:pPr>
-            <w:r>
-              <w:rPr>
-                <w:sz w:val="26"/>
-                <w:szCs w:val="26"/>
-                <w:lang w:val="vi-VN"/>
+              </w:rPr>
+            </w:pPr>
+            <w:r>
+              <w:rPr>
+                <w:sz w:val="26"/>
+                <w:szCs w:val="26"/>
               </w:rPr>
               <w:t>1</w:t>
             </w:r>
@@ -308,14 +282,12 @@
               <w:rPr>
                 <w:sz w:val="26"/>
                 <w:szCs w:val="26"/>
-                <w:lang w:val="vi-VN"/>
-              </w:rPr>
-            </w:pPr>
-            <w:r>
-              <w:rPr>
-                <w:sz w:val="26"/>
-                <w:szCs w:val="26"/>
-                <w:lang w:val="vi-VN"/>
+              </w:rPr>
+            </w:pPr>
+            <w:r>
+              <w:rPr>
+                <w:sz w:val="26"/>
+                <w:szCs w:val="26"/>
               </w:rPr>
               <w:t>Nguyễn Tiến Đạt</w:t>
             </w:r>
@@ -331,16 +303,22 @@
               <w:rPr>
                 <w:sz w:val="26"/>
                 <w:szCs w:val="26"/>
-                <w:lang w:val="vi-VN"/>
-              </w:rPr>
-            </w:pPr>
-            <w:r>
-              <w:rPr>
-                <w:sz w:val="26"/>
-                <w:szCs w:val="26"/>
-                <w:lang w:val="vi-VN"/>
+                <w:lang w:val="en-US"/>
+              </w:rPr>
+            </w:pPr>
+            <w:r>
+              <w:rPr>
+                <w:sz w:val="26"/>
+                <w:szCs w:val="26"/>
               </w:rPr>
               <w:t>Viết phần món ăn</w:t>
+            </w:r>
+            <w:r>
+              <w:rPr>
+                <w:sz w:val="26"/>
+                <w:szCs w:val="26"/>
+              </w:rPr>
+              <w:t>, đơn hàng, thanh toán</w:t>
             </w:r>
           </w:p>
         </w:tc>
@@ -380,14 +358,12 @@
               <w:rPr>
                 <w:sz w:val="26"/>
                 <w:szCs w:val="26"/>
-                <w:lang w:val="vi-VN"/>
-              </w:rPr>
-            </w:pPr>
-            <w:r>
-              <w:rPr>
-                <w:sz w:val="26"/>
-                <w:szCs w:val="26"/>
-                <w:lang w:val="vi-VN"/>
+              </w:rPr>
+            </w:pPr>
+            <w:r>
+              <w:rPr>
+                <w:sz w:val="26"/>
+                <w:szCs w:val="26"/>
               </w:rPr>
               <w:t>2</w:t>
             </w:r>
@@ -403,14 +379,12 @@
               <w:rPr>
                 <w:sz w:val="26"/>
                 <w:szCs w:val="26"/>
-                <w:lang w:val="vi-VN"/>
-              </w:rPr>
-            </w:pPr>
-            <w:r>
-              <w:rPr>
-                <w:sz w:val="26"/>
-                <w:szCs w:val="26"/>
-                <w:lang w:val="vi-VN"/>
+              </w:rPr>
+            </w:pPr>
+            <w:r>
+              <w:rPr>
+                <w:sz w:val="26"/>
+                <w:szCs w:val="26"/>
               </w:rPr>
               <w:t>Nguyễn Thành Đạt</w:t>
             </w:r>
@@ -426,14 +400,13 @@
               <w:rPr>
                 <w:sz w:val="26"/>
                 <w:szCs w:val="26"/>
-                <w:lang w:val="vi-VN"/>
-              </w:rPr>
-            </w:pPr>
-            <w:r>
-              <w:rPr>
-                <w:sz w:val="26"/>
-                <w:szCs w:val="26"/>
-                <w:lang w:val="vi-VN"/>
+                <w:lang w:val="en-US"/>
+              </w:rPr>
+            </w:pPr>
+            <w:r>
+              <w:rPr>
+                <w:sz w:val="26"/>
+                <w:szCs w:val="26"/>
               </w:rPr>
               <w:t>Viết phần đọc, ghi dữ liệu</w:t>
             </w:r>
@@ -475,14 +448,12 @@
               <w:rPr>
                 <w:sz w:val="26"/>
                 <w:szCs w:val="26"/>
-                <w:lang w:val="vi-VN"/>
-              </w:rPr>
-            </w:pPr>
-            <w:r>
-              <w:rPr>
-                <w:sz w:val="26"/>
-                <w:szCs w:val="26"/>
-                <w:lang w:val="vi-VN"/>
+              </w:rPr>
+            </w:pPr>
+            <w:r>
+              <w:rPr>
+                <w:sz w:val="26"/>
+                <w:szCs w:val="26"/>
               </w:rPr>
               <w:t>3</w:t>
             </w:r>
@@ -498,14 +469,12 @@
               <w:rPr>
                 <w:sz w:val="26"/>
                 <w:szCs w:val="26"/>
-                <w:lang w:val="vi-VN"/>
-              </w:rPr>
-            </w:pPr>
-            <w:r>
-              <w:rPr>
-                <w:sz w:val="26"/>
-                <w:szCs w:val="26"/>
-                <w:lang w:val="vi-VN"/>
+              </w:rPr>
+            </w:pPr>
+            <w:r>
+              <w:rPr>
+                <w:sz w:val="26"/>
+                <w:szCs w:val="26"/>
               </w:rPr>
               <w:t>Lê Nguyễn Băng Châu</w:t>
             </w:r>
@@ -521,16 +490,35 @@
               <w:rPr>
                 <w:sz w:val="26"/>
                 <w:szCs w:val="26"/>
-                <w:lang w:val="vi-VN"/>
-              </w:rPr>
-            </w:pPr>
-            <w:r>
-              <w:rPr>
-                <w:sz w:val="26"/>
-                <w:szCs w:val="26"/>
-                <w:lang w:val="vi-VN"/>
-              </w:rPr>
-              <w:t>Viết phần người dùng</w:t>
+              </w:rPr>
+            </w:pPr>
+            <w:r>
+              <w:rPr>
+                <w:sz w:val="26"/>
+                <w:szCs w:val="26"/>
+              </w:rPr>
+              <w:t xml:space="preserve">Viết </w:t>
+            </w:r>
+            <w:r>
+              <w:rPr>
+                <w:sz w:val="26"/>
+                <w:szCs w:val="26"/>
+              </w:rPr>
+              <w:t xml:space="preserve">khung sườn, </w:t>
+            </w:r>
+            <w:r>
+              <w:rPr>
+                <w:sz w:val="26"/>
+                <w:szCs w:val="26"/>
+              </w:rPr>
+              <w:t>phần người dùng</w:t>
+            </w:r>
+            <w:r>
+              <w:rPr>
+                <w:sz w:val="26"/>
+                <w:szCs w:val="26"/>
+              </w:rPr>
+              <w:t>, menu điều phối, class diagram</w:t>
             </w:r>
           </w:p>
         </w:tc>
@@ -569,7 +557,6 @@
               <w:rPr>
                 <w:sz w:val="26"/>
                 <w:szCs w:val="26"/>
-                <w:lang w:val="vi-VN"/>
               </w:rPr>
             </w:pPr>
           </w:p>
@@ -583,7 +570,6 @@
               <w:rPr>
                 <w:sz w:val="26"/>
                 <w:szCs w:val="26"/>
-                <w:lang w:val="vi-VN"/>
               </w:rPr>
             </w:pPr>
           </w:p>
@@ -597,7 +583,6 @@
               <w:rPr>
                 <w:sz w:val="26"/>
                 <w:szCs w:val="26"/>
-                <w:lang w:val="vi-VN"/>
               </w:rPr>
             </w:pPr>
           </w:p>
@@ -611,7 +596,6 @@
               <w:rPr>
                 <w:sz w:val="26"/>
                 <w:szCs w:val="26"/>
-                <w:lang w:val="vi-VN"/>
               </w:rPr>
             </w:pPr>
           </w:p>
@@ -623,7 +607,6 @@
         <w:rPr>
           <w:sz w:val="26"/>
           <w:szCs w:val="26"/>
-          <w:lang w:val="vi-VN"/>
         </w:rPr>
       </w:pPr>
     </w:p>
@@ -632,14 +615,12 @@
         <w:rPr>
           <w:sz w:val="26"/>
           <w:szCs w:val="26"/>
-          <w:lang w:val="vi-VN"/>
         </w:rPr>
       </w:pPr>
       <w:r>
         <w:rPr>
           <w:sz w:val="26"/>
           <w:szCs w:val="26"/>
-          <w:lang w:val="vi-VN"/>
         </w:rPr>
         <w:t>Tổng tỷ lệ đóng góp của các thành viên là 100%.</w:t>
       </w:r>
@@ -1052,6 +1033,9 @@
   <w:style w:type="paragraph" w:default="1" w:styleId="Normal">
     <w:name w:val="Normal"/>
     <w:qFormat/>
+    <w:rPr>
+      <w:lang w:val="vi-VN"/>
+    </w:rPr>
   </w:style>
   <w:style w:type="character" w:default="1" w:styleId="DefaultParagraphFont">
     <w:name w:val="Default Paragraph Font"/>

</xml_diff>